<commit_message>
Cetis CWP Timelinet versión 6.8.1
</commit_message>
<xml_diff>
--- a/Timelinet/Cetis CWP timelinet versión 6.8.docx
+++ b/Timelinet/Cetis CWP timelinet versión 6.8.docx
@@ -267,7 +267,7 @@
                 <w:sz w:val="32"/>
                 <w:szCs w:val="32"/>
               </w:rPr>
-              <w:t>12/06/2022 08:11 p. m.</w:t>
+              <w:t>12/06/2022 08:42 p. m.</w:t>
             </w:r>
             <w:r>
               <w:rPr>
@@ -292,6 +292,9 @@
       </w:pPr>
     </w:p>
     <w:p>
+      <w:pPr>
+        <w:jc w:val="both"/>
+      </w:pPr>
       <w:r>
         <w:t>Bienvenidos a la última actualización d</w:t>
       </w:r>
@@ -303,6 +306,9 @@
       </w:r>
     </w:p>
     <w:p>
+      <w:pPr>
+        <w:jc w:val="both"/>
+      </w:pPr>
       <w:r>
         <w:t xml:space="preserve">Descubrimos un error en el archivo del administrador el cuál, cuando se instala </w:t>
       </w:r>
@@ -311,11 +317,17 @@
       </w:r>
     </w:p>
     <w:p>
+      <w:pPr>
+        <w:jc w:val="both"/>
+      </w:pPr>
       <w:r>
         <w:t>Por otro lado, se mejoró lo siguiente:</w:t>
       </w:r>
     </w:p>
     <w:p>
+      <w:pPr>
+        <w:jc w:val="both"/>
+      </w:pPr>
       <w:r>
         <w:t>Cetis CWP alumnos, maestros y social:</w:t>
       </w:r>
@@ -327,6 +339,7 @@
           <w:ilvl w:val="0"/>
           <w:numId w:val="1"/>
         </w:numPr>
+        <w:jc w:val="both"/>
       </w:pPr>
       <w:r>
         <w:t>Se eliminó el archivo registrov2, el cuál permitía registrar a los alumnos.</w:t>
@@ -339,26 +352,18 @@
           <w:ilvl w:val="0"/>
           <w:numId w:val="1"/>
         </w:numPr>
+        <w:jc w:val="both"/>
       </w:pPr>
       <w:r>
         <w:t xml:space="preserve">Se eliminó el archivo </w:t>
       </w:r>
       <w:proofErr w:type="spellStart"/>
       <w:r>
-        <w:t>registro</w:t>
-      </w:r>
-      <w:r>
-        <w:t>_maestro</w:t>
+        <w:t>registro_maestro</w:t>
       </w:r>
       <w:proofErr w:type="spellEnd"/>
       <w:r>
-        <w:t xml:space="preserve">, el cuál permitía registrar a los </w:t>
-      </w:r>
-      <w:r>
-        <w:t>maestros</w:t>
-      </w:r>
-      <w:r>
-        <w:t>.</w:t>
+        <w:t>, el cuál permitía registrar a los maestros.</w:t>
       </w:r>
     </w:p>
     <w:p>
@@ -368,6 +373,7 @@
           <w:ilvl w:val="0"/>
           <w:numId w:val="1"/>
         </w:numPr>
+        <w:jc w:val="both"/>
       </w:pPr>
       <w:r>
         <w:t>Se agregó un archivo llamado registros, con este archivo tanto los alumnos como maestros podrán registrarse. Lo que se buscó es la optimización de carga para el servidor.</w:t>
@@ -380,6 +386,7 @@
           <w:ilvl w:val="0"/>
           <w:numId w:val="1"/>
         </w:numPr>
+        <w:jc w:val="both"/>
       </w:pPr>
       <w:r>
         <w:t>Ahora para cada registro, el alumno o maestro deberá aceptar el registro de sus datos</w:t>
@@ -395,6 +402,7 @@
           <w:ilvl w:val="0"/>
           <w:numId w:val="1"/>
         </w:numPr>
+        <w:jc w:val="both"/>
       </w:pPr>
       <w:r>
         <w:t xml:space="preserve">Se modificó el acceso de registrov2 en el </w:t>
@@ -415,26 +423,18 @@
           <w:ilvl w:val="0"/>
           <w:numId w:val="1"/>
         </w:numPr>
+        <w:jc w:val="both"/>
       </w:pPr>
       <w:r>
         <w:t xml:space="preserve">Se modificó el acceso de </w:t>
       </w:r>
       <w:proofErr w:type="spellStart"/>
       <w:r>
-        <w:t>registro</w:t>
-      </w:r>
-      <w:r>
-        <w:t>_maestro</w:t>
+        <w:t>registro_maestro</w:t>
       </w:r>
       <w:proofErr w:type="spellEnd"/>
       <w:r>
-        <w:t xml:space="preserve"> en </w:t>
-      </w:r>
-      <w:r>
-        <w:t>la página maestros,</w:t>
-      </w:r>
-      <w:r>
-        <w:t xml:space="preserve"> ahora redireccionando a registros.</w:t>
+        <w:t xml:space="preserve"> en la página maestros, ahora redireccionando a registros.</w:t>
       </w:r>
     </w:p>
     <w:p>
@@ -444,24 +444,16 @@
           <w:ilvl w:val="0"/>
           <w:numId w:val="1"/>
         </w:numPr>
-      </w:pPr>
-      <w:r>
-        <w:t>Se modificó el acceso de registro</w:t>
-      </w:r>
-      <w:r>
-        <w:t>v2</w:t>
-      </w:r>
-      <w:r>
-        <w:t xml:space="preserve"> en la página </w:t>
-      </w:r>
-      <w:r>
-        <w:t>social</w:t>
-      </w:r>
-      <w:r>
-        <w:t>, ahora redireccionando a registros.</w:t>
-      </w:r>
-    </w:p>
-    <w:p>
+        <w:jc w:val="both"/>
+      </w:pPr>
+      <w:r>
+        <w:t>Se modificó el acceso de registrov2 en la página social, ahora redireccionando a registros.</w:t>
+      </w:r>
+    </w:p>
+    <w:p>
+      <w:pPr>
+        <w:jc w:val="both"/>
+      </w:pPr>
       <w:r>
         <w:t>Con estas actualizaciones se piensa mantener Cetis CWP como un sistema sencillo y funcional.</w:t>
       </w:r>

</xml_diff>